<commit_message>
fixed inaccuracies in er diagram
</commit_message>
<xml_diff>
--- a/Documentation/Project Requirements.docx
+++ b/Documentation/Project Requirements.docx
@@ -22,13 +22,7 @@
         <w:rPr>
           <w:highlight w:val="white"/>
         </w:rPr>
-        <w:t>​</w:t>
-      </w:r>
-      <w:r>
-        <w:rPr>
-          <w:highlight w:val="white"/>
-        </w:rPr>
-        <w:t>Team members:</w:t>
+        <w:t>​Team members:</w:t>
       </w:r>
     </w:p>
     <w:p>
@@ -99,13 +93,7 @@
         <w:rPr>
           <w:highlight w:val="white"/>
         </w:rPr>
-        <w:t xml:space="preserve"> access it and update information as the world evolv</w:t>
-      </w:r>
-      <w:r>
-        <w:rPr>
-          <w:highlight w:val="white"/>
-        </w:rPr>
-        <w:t>es.</w:t>
+        <w:t xml:space="preserve"> access it and update information as the world evolves.</w:t>
       </w:r>
     </w:p>
     <w:p>
@@ -389,13 +377,7 @@
         <w:rPr>
           <w:color w:val="FF0000"/>
         </w:rPr>
-        <w:t>java.util.Scanne</w:t>
-      </w:r>
-      <w:r>
-        <w:rPr>
-          <w:color w:val="FF0000"/>
-        </w:rPr>
-        <w:t>r</w:t>
+        <w:t>java.util.Scanner</w:t>
       </w:r>
       <w:proofErr w:type="spellEnd"/>
       <w:r>
@@ -539,19 +521,7 @@
         <w:rPr>
           <w:color w:val="FF0000"/>
         </w:rPr>
-        <w:t>[</w:t>
-      </w:r>
-      <w:r>
-        <w:rPr>
-          <w:color w:val="FF0000"/>
-        </w:rPr>
-        <w:t xml:space="preserve"> </w:t>
-      </w:r>
-      <w:r>
-        <w:rPr>
-          <w:color w:val="FF0000"/>
-        </w:rPr>
-        <w:t>]</w:t>
+        <w:t>[ ]</w:t>
       </w:r>
       <w:proofErr w:type="gramEnd"/>
       <w:r>
@@ -559,6 +529,165 @@
           <w:color w:val="FF0000"/>
         </w:rPr>
         <w:t xml:space="preserve"> Platform: </w:t>
+      </w:r>
+    </w:p>
+    <w:p>
+      <w:pPr>
+        <w:ind w:firstLine="720"/>
+        <w:rPr>
+          <w:color w:val="FF0000"/>
+        </w:rPr>
+      </w:pPr>
+      <w:proofErr w:type="gramStart"/>
+      <w:r>
+        <w:rPr>
+          <w:color w:val="FF0000"/>
+        </w:rPr>
+        <w:t>[ ]</w:t>
+      </w:r>
+      <w:proofErr w:type="gramEnd"/>
+      <w:r>
+        <w:rPr>
+          <w:color w:val="FF0000"/>
+        </w:rPr>
+        <w:t xml:space="preserve"> AWS, </w:t>
+      </w:r>
+    </w:p>
+    <w:p>
+      <w:pPr>
+        <w:ind w:firstLine="720"/>
+        <w:rPr>
+          <w:color w:val="FF0000"/>
+        </w:rPr>
+      </w:pPr>
+      <w:proofErr w:type="gramStart"/>
+      <w:r>
+        <w:rPr>
+          <w:color w:val="FF0000"/>
+        </w:rPr>
+        <w:t>[ ]</w:t>
+      </w:r>
+      <w:proofErr w:type="gramEnd"/>
+      <w:r>
+        <w:rPr>
+          <w:color w:val="FF0000"/>
+        </w:rPr>
+        <w:t xml:space="preserve"> EC2 </w:t>
+      </w:r>
+    </w:p>
+    <w:p>
+      <w:pPr>
+        <w:ind w:firstLine="720"/>
+        <w:rPr>
+          <w:color w:val="FF0000"/>
+        </w:rPr>
+      </w:pPr>
+      <w:proofErr w:type="gramStart"/>
+      <w:r>
+        <w:rPr>
+          <w:color w:val="FF0000"/>
+        </w:rPr>
+        <w:t>[ ]</w:t>
+      </w:r>
+      <w:proofErr w:type="gramEnd"/>
+      <w:r>
+        <w:rPr>
+          <w:color w:val="FF0000"/>
+        </w:rPr>
+        <w:t xml:space="preserve"> RDS, </w:t>
+      </w:r>
+    </w:p>
+    <w:p>
+      <w:pPr>
+        <w:ind w:firstLine="720"/>
+        <w:rPr>
+          <w:color w:val="FF0000"/>
+        </w:rPr>
+      </w:pPr>
+      <w:proofErr w:type="gramStart"/>
+      <w:r>
+        <w:rPr>
+          <w:color w:val="FF0000"/>
+        </w:rPr>
+        <w:t>[ ]</w:t>
+      </w:r>
+      <w:proofErr w:type="gramEnd"/>
+      <w:r>
+        <w:rPr>
+          <w:color w:val="FF0000"/>
+        </w:rPr>
+        <w:t xml:space="preserve"> Jenkins </w:t>
+      </w:r>
+    </w:p>
+    <w:p>
+      <w:pPr>
+        <w:ind w:firstLine="720"/>
+        <w:rPr>
+          <w:color w:val="FF0000"/>
+        </w:rPr>
+      </w:pPr>
+      <w:proofErr w:type="gramStart"/>
+      <w:r>
+        <w:rPr>
+          <w:color w:val="FF0000"/>
+        </w:rPr>
+        <w:t>[ ]</w:t>
+      </w:r>
+      <w:proofErr w:type="gramEnd"/>
+      <w:r>
+        <w:rPr>
+          <w:color w:val="FF0000"/>
+        </w:rPr>
+        <w:t xml:space="preserve"> Maven</w:t>
+      </w:r>
+    </w:p>
+    <w:p>
+      <w:pPr>
+        <w:rPr>
+          <w:color w:val="FF0000"/>
+        </w:rPr>
+      </w:pPr>
+      <w:r>
+        <w:rPr>
+          <w:color w:val="FF0000"/>
+        </w:rPr>
+        <w:t xml:space="preserve">    * </w:t>
+      </w:r>
+      <w:proofErr w:type="gramStart"/>
+      <w:r>
+        <w:rPr>
+          <w:color w:val="FF0000"/>
+        </w:rPr>
+        <w:t>[ ]</w:t>
+      </w:r>
+      <w:proofErr w:type="gramEnd"/>
+      <w:r>
+        <w:rPr>
+          <w:color w:val="FF0000"/>
+        </w:rPr>
+        <w:t xml:space="preserve"> Front End: </w:t>
+      </w:r>
+    </w:p>
+    <w:p>
+      <w:pPr>
+        <w:ind w:firstLine="720"/>
+        <w:rPr>
+          <w:color w:val="FF0000"/>
+        </w:rPr>
+      </w:pPr>
+      <w:proofErr w:type="gramStart"/>
+      <w:r>
+        <w:rPr>
+          <w:color w:val="FF0000"/>
+        </w:rPr>
+        <w:t>[ ]</w:t>
+      </w:r>
+      <w:proofErr w:type="gramEnd"/>
+      <w:r>
+        <w:rPr>
+          <w:color w:val="FF0000"/>
+        </w:rPr>
+        <w:t xml:space="preserve"> HTML</w:t>
       </w:r>
     </w:p>
     <w:p>
@@ -581,13 +710,43 @@
         <w:rPr>
           <w:color w:val="FF0000"/>
         </w:rPr>
+        <w:t xml:space="preserve"> CSS, </w:t>
+      </w:r>
+    </w:p>
+    <w:p>
+      <w:pPr>
+        <w:ind w:firstLine="720"/>
+        <w:rPr>
+          <w:color w:val="FF0000"/>
+        </w:rPr>
+      </w:pPr>
+      <w:proofErr w:type="gramStart"/>
+      <w:r>
+        <w:rPr>
+          <w:color w:val="FF0000"/>
+        </w:rPr>
+        <w:t>[ ]</w:t>
+      </w:r>
+      <w:proofErr w:type="gramEnd"/>
+      <w:r>
+        <w:rPr>
+          <w:color w:val="FF0000"/>
+        </w:rPr>
         <w:t xml:space="preserve"> </w:t>
       </w:r>
-      <w:r>
-        <w:rPr>
-          <w:color w:val="FF0000"/>
-        </w:rPr>
-        <w:t xml:space="preserve">AWS, </w:t>
+      <w:proofErr w:type="spellStart"/>
+      <w:r>
+        <w:rPr>
+          <w:color w:val="FF0000"/>
+        </w:rPr>
+        <w:t>BootStrap</w:t>
+      </w:r>
+      <w:proofErr w:type="spellEnd"/>
+      <w:r>
+        <w:rPr>
+          <w:color w:val="FF0000"/>
+        </w:rPr>
+        <w:t xml:space="preserve"> </w:t>
       </w:r>
     </w:p>
     <w:p>
@@ -609,19 +768,105 @@
         <w:rPr>
           <w:color w:val="FF0000"/>
         </w:rPr>
+        <w:t xml:space="preserve"> Angular</w:t>
+      </w:r>
+    </w:p>
+    <w:p>
+      <w:pPr>
+        <w:rPr>
+          <w:color w:val="FF0000"/>
+        </w:rPr>
+      </w:pPr>
+      <w:r>
+        <w:rPr>
+          <w:color w:val="FF0000"/>
+        </w:rPr>
+        <w:t xml:space="preserve">    * </w:t>
+      </w:r>
+      <w:proofErr w:type="gramStart"/>
+      <w:r>
+        <w:rPr>
+          <w:color w:val="FF0000"/>
+        </w:rPr>
+        <w:t>[ ]</w:t>
+      </w:r>
+      <w:proofErr w:type="gramEnd"/>
+      <w:r>
+        <w:rPr>
+          <w:color w:val="FF0000"/>
+        </w:rPr>
+        <w:t xml:space="preserve"> Back End: </w:t>
+      </w:r>
+    </w:p>
+    <w:p>
+      <w:pPr>
+        <w:ind w:firstLine="720"/>
+        <w:rPr>
+          <w:color w:val="F1C232"/>
+        </w:rPr>
+      </w:pPr>
+      <w:r>
+        <w:rPr>
+          <w:color w:val="F1C232"/>
+        </w:rPr>
+        <w:t>[~] Java - Implemented</w:t>
+      </w:r>
+    </w:p>
+    <w:p>
+      <w:pPr>
+        <w:ind w:firstLine="720"/>
+        <w:rPr>
+          <w:b/>
+          <w:color w:val="FF0000"/>
+        </w:rPr>
+      </w:pPr>
+      <w:proofErr w:type="gramStart"/>
+      <w:r>
+        <w:rPr>
+          <w:color w:val="FF0000"/>
+        </w:rPr>
+        <w:t>[ ]</w:t>
+      </w:r>
+      <w:proofErr w:type="gramEnd"/>
+      <w:r>
+        <w:rPr>
+          <w:color w:val="FF0000"/>
+        </w:rPr>
         <w:t xml:space="preserve"> </w:t>
       </w:r>
       <w:r>
         <w:rPr>
-          <w:color w:val="FF0000"/>
-        </w:rPr>
-        <w:t>EC2</w:t>
-      </w:r>
-      <w:r>
-        <w:rPr>
-          <w:color w:val="FF0000"/>
-        </w:rPr>
-        <w:t xml:space="preserve"> </w:t>
+          <w:b/>
+          <w:color w:val="FF0000"/>
+        </w:rPr>
+        <w:t>Spring</w:t>
+      </w:r>
+    </w:p>
+    <w:p>
+      <w:pPr>
+        <w:rPr>
+          <w:color w:val="FF0000"/>
+        </w:rPr>
+      </w:pPr>
+      <w:r>
+        <w:rPr>
+          <w:color w:val="FF0000"/>
+        </w:rPr>
+        <w:t xml:space="preserve">    * </w:t>
+      </w:r>
+      <w:proofErr w:type="gramStart"/>
+      <w:r>
+        <w:rPr>
+          <w:color w:val="FF0000"/>
+        </w:rPr>
+        <w:t>[ ]</w:t>
+      </w:r>
+      <w:proofErr w:type="gramEnd"/>
+      <w:r>
+        <w:rPr>
+          <w:color w:val="FF0000"/>
+        </w:rPr>
+        <w:t xml:space="preserve"> Database: </w:t>
       </w:r>
     </w:p>
     <w:p>
@@ -643,360 +888,7 @@
         <w:rPr>
           <w:color w:val="FF0000"/>
         </w:rPr>
-        <w:t xml:space="preserve"> </w:t>
-      </w:r>
-      <w:r>
-        <w:rPr>
-          <w:color w:val="FF0000"/>
-        </w:rPr>
-        <w:t xml:space="preserve">RDS, </w:t>
-      </w:r>
-    </w:p>
-    <w:p>
-      <w:pPr>
-        <w:ind w:firstLine="720"/>
-        <w:rPr>
-          <w:color w:val="FF0000"/>
-        </w:rPr>
-      </w:pPr>
-      <w:proofErr w:type="gramStart"/>
-      <w:r>
-        <w:rPr>
-          <w:color w:val="FF0000"/>
-        </w:rPr>
-        <w:t>[ ]</w:t>
-      </w:r>
-      <w:proofErr w:type="gramEnd"/>
-      <w:r>
-        <w:rPr>
-          <w:color w:val="FF0000"/>
-        </w:rPr>
-        <w:t xml:space="preserve"> </w:t>
-      </w:r>
-      <w:r>
-        <w:rPr>
-          <w:color w:val="FF0000"/>
-        </w:rPr>
-        <w:t>Jenkins</w:t>
-      </w:r>
-      <w:r>
-        <w:rPr>
-          <w:color w:val="FF0000"/>
-        </w:rPr>
-        <w:t xml:space="preserve"> </w:t>
-      </w:r>
-    </w:p>
-    <w:p>
-      <w:pPr>
-        <w:ind w:firstLine="720"/>
-        <w:rPr>
-          <w:color w:val="FF0000"/>
-        </w:rPr>
-      </w:pPr>
-      <w:proofErr w:type="gramStart"/>
-      <w:r>
-        <w:rPr>
-          <w:color w:val="FF0000"/>
-        </w:rPr>
-        <w:t>[ ]</w:t>
-      </w:r>
-      <w:proofErr w:type="gramEnd"/>
-      <w:r>
-        <w:rPr>
-          <w:color w:val="FF0000"/>
-        </w:rPr>
-        <w:t xml:space="preserve"> </w:t>
-      </w:r>
-      <w:r>
-        <w:rPr>
-          <w:color w:val="FF0000"/>
-        </w:rPr>
-        <w:t>Maven</w:t>
-      </w:r>
-    </w:p>
-    <w:p>
-      <w:pPr>
-        <w:rPr>
-          <w:color w:val="FF0000"/>
-        </w:rPr>
-      </w:pPr>
-      <w:r>
-        <w:rPr>
-          <w:color w:val="FF0000"/>
-        </w:rPr>
-        <w:t xml:space="preserve">    * </w:t>
-      </w:r>
-      <w:proofErr w:type="gramStart"/>
-      <w:r>
-        <w:rPr>
-          <w:color w:val="FF0000"/>
-        </w:rPr>
-        <w:t>[ ]</w:t>
-      </w:r>
-      <w:proofErr w:type="gramEnd"/>
-      <w:r>
-        <w:rPr>
-          <w:color w:val="FF0000"/>
-        </w:rPr>
-        <w:t xml:space="preserve"> Front End: </w:t>
-      </w:r>
-    </w:p>
-    <w:p>
-      <w:pPr>
-        <w:ind w:firstLine="720"/>
-        <w:rPr>
-          <w:color w:val="FF0000"/>
-        </w:rPr>
-      </w:pPr>
-      <w:proofErr w:type="gramStart"/>
-      <w:r>
-        <w:rPr>
-          <w:color w:val="FF0000"/>
-        </w:rPr>
-        <w:t>[ ]</w:t>
-      </w:r>
-      <w:proofErr w:type="gramEnd"/>
-      <w:r>
-        <w:rPr>
-          <w:color w:val="FF0000"/>
-        </w:rPr>
-        <w:t xml:space="preserve"> </w:t>
-      </w:r>
-      <w:r>
-        <w:rPr>
-          <w:color w:val="FF0000"/>
-        </w:rPr>
-        <w:t>HTML</w:t>
-      </w:r>
-    </w:p>
-    <w:p>
-      <w:pPr>
-        <w:ind w:firstLine="720"/>
-        <w:rPr>
-          <w:color w:val="FF0000"/>
-        </w:rPr>
-      </w:pPr>
-      <w:proofErr w:type="gramStart"/>
-      <w:r>
-        <w:rPr>
-          <w:color w:val="FF0000"/>
-        </w:rPr>
-        <w:t>[ ]</w:t>
-      </w:r>
-      <w:proofErr w:type="gramEnd"/>
-      <w:r>
-        <w:rPr>
-          <w:color w:val="FF0000"/>
-        </w:rPr>
-        <w:t xml:space="preserve"> </w:t>
-      </w:r>
-      <w:r>
-        <w:rPr>
-          <w:color w:val="FF0000"/>
-        </w:rPr>
-        <w:t xml:space="preserve">CSS, </w:t>
-      </w:r>
-    </w:p>
-    <w:p>
-      <w:pPr>
-        <w:ind w:firstLine="720"/>
-        <w:rPr>
-          <w:color w:val="FF0000"/>
-        </w:rPr>
-      </w:pPr>
-      <w:proofErr w:type="gramStart"/>
-      <w:r>
-        <w:rPr>
-          <w:color w:val="FF0000"/>
-        </w:rPr>
-        <w:t>[ ]</w:t>
-      </w:r>
-      <w:proofErr w:type="gramEnd"/>
-      <w:r>
-        <w:rPr>
-          <w:color w:val="FF0000"/>
-        </w:rPr>
-        <w:t xml:space="preserve"> </w:t>
-      </w:r>
-      <w:proofErr w:type="spellStart"/>
-      <w:r>
-        <w:rPr>
-          <w:color w:val="FF0000"/>
-        </w:rPr>
-        <w:t>BootStrap</w:t>
-      </w:r>
-      <w:proofErr w:type="spellEnd"/>
-      <w:r>
-        <w:rPr>
-          <w:color w:val="FF0000"/>
-        </w:rPr>
-        <w:t xml:space="preserve"> </w:t>
-      </w:r>
-    </w:p>
-    <w:p>
-      <w:pPr>
-        <w:ind w:firstLine="720"/>
-        <w:rPr>
-          <w:color w:val="FF0000"/>
-        </w:rPr>
-      </w:pPr>
-      <w:proofErr w:type="gramStart"/>
-      <w:r>
-        <w:rPr>
-          <w:color w:val="FF0000"/>
-        </w:rPr>
-        <w:t>[ ]</w:t>
-      </w:r>
-      <w:proofErr w:type="gramEnd"/>
-      <w:r>
-        <w:rPr>
-          <w:color w:val="FF0000"/>
-        </w:rPr>
-        <w:t xml:space="preserve"> </w:t>
-      </w:r>
-      <w:r>
-        <w:rPr>
-          <w:color w:val="FF0000"/>
-        </w:rPr>
-        <w:t>Angular</w:t>
-      </w:r>
-    </w:p>
-    <w:p>
-      <w:pPr>
-        <w:rPr>
-          <w:color w:val="FF0000"/>
-        </w:rPr>
-      </w:pPr>
-      <w:r>
-        <w:rPr>
-          <w:color w:val="FF0000"/>
-        </w:rPr>
-        <w:t xml:space="preserve">    * </w:t>
-      </w:r>
-      <w:proofErr w:type="gramStart"/>
-      <w:r>
-        <w:rPr>
-          <w:color w:val="FF0000"/>
-        </w:rPr>
-        <w:t>[ ]</w:t>
-      </w:r>
-      <w:proofErr w:type="gramEnd"/>
-      <w:r>
-        <w:rPr>
-          <w:color w:val="FF0000"/>
-        </w:rPr>
-        <w:t xml:space="preserve"> Back End: </w:t>
-      </w:r>
-    </w:p>
-    <w:p>
-      <w:pPr>
-        <w:ind w:firstLine="720"/>
-        <w:rPr>
-          <w:color w:val="F1C232"/>
-        </w:rPr>
-      </w:pPr>
-      <w:r>
-        <w:rPr>
-          <w:color w:val="F1C232"/>
-        </w:rPr>
-        <w:t xml:space="preserve">[~] </w:t>
-      </w:r>
-      <w:r>
-        <w:rPr>
-          <w:color w:val="F1C232"/>
-        </w:rPr>
-        <w:t>Java - Implement</w:t>
-      </w:r>
-      <w:r>
-        <w:rPr>
-          <w:color w:val="F1C232"/>
-        </w:rPr>
-        <w:t>ed</w:t>
-      </w:r>
-    </w:p>
-    <w:p>
-      <w:pPr>
-        <w:ind w:firstLine="720"/>
-        <w:rPr>
-          <w:b/>
-          <w:color w:val="FF0000"/>
-        </w:rPr>
-      </w:pPr>
-      <w:proofErr w:type="gramStart"/>
-      <w:r>
-        <w:rPr>
-          <w:color w:val="FF0000"/>
-        </w:rPr>
-        <w:t>[ ]</w:t>
-      </w:r>
-      <w:proofErr w:type="gramEnd"/>
-      <w:r>
-        <w:rPr>
-          <w:color w:val="FF0000"/>
-        </w:rPr>
-        <w:t xml:space="preserve"> </w:t>
-      </w:r>
-      <w:r>
-        <w:rPr>
-          <w:b/>
-          <w:color w:val="FF0000"/>
-        </w:rPr>
-        <w:t>Spring</w:t>
-      </w:r>
-    </w:p>
-    <w:p>
-      <w:pPr>
-        <w:rPr>
-          <w:color w:val="FF0000"/>
-        </w:rPr>
-      </w:pPr>
-      <w:r>
-        <w:rPr>
-          <w:color w:val="FF0000"/>
-        </w:rPr>
-        <w:t xml:space="preserve">    * </w:t>
-      </w:r>
-      <w:proofErr w:type="gramStart"/>
-      <w:r>
-        <w:rPr>
-          <w:color w:val="FF0000"/>
-        </w:rPr>
-        <w:t>[ ]</w:t>
-      </w:r>
-      <w:proofErr w:type="gramEnd"/>
-      <w:r>
-        <w:rPr>
-          <w:color w:val="FF0000"/>
-        </w:rPr>
-        <w:t xml:space="preserve"> Database: </w:t>
-      </w:r>
-    </w:p>
-    <w:p>
-      <w:pPr>
-        <w:ind w:firstLine="720"/>
-        <w:rPr>
-          <w:color w:val="FF0000"/>
-        </w:rPr>
-      </w:pPr>
-      <w:proofErr w:type="gramStart"/>
-      <w:r>
-        <w:rPr>
-          <w:color w:val="FF0000"/>
-        </w:rPr>
-        <w:t>[ ]</w:t>
-      </w:r>
-      <w:proofErr w:type="gramEnd"/>
-      <w:r>
-        <w:rPr>
-          <w:color w:val="FF0000"/>
-        </w:rPr>
-        <w:t xml:space="preserve"> </w:t>
-      </w:r>
-      <w:r>
-        <w:rPr>
-          <w:color w:val="FF0000"/>
-        </w:rPr>
-        <w:t>Oracle DB</w:t>
+        <w:t xml:space="preserve"> Oracle DB</w:t>
       </w:r>
     </w:p>
     <w:p>
@@ -1041,7 +933,6 @@
       <w:bookmarkStart w:id="3" w:name="_8gy6hreugoxt" w:colFirst="0" w:colLast="0"/>
       <w:bookmarkEnd w:id="3"/>
       <w:r>
-        <w:lastRenderedPageBreak/>
         <w:t xml:space="preserve">User Stories </w:t>
       </w:r>
     </w:p>
@@ -1502,6 +1393,7 @@
               <w:rPr>
                 <w:color w:val="CCCCCC"/>
               </w:rPr>
+              <w:lastRenderedPageBreak/>
               <w:t xml:space="preserve">[Unplanned] Modify Team Locations </w:t>
             </w:r>
             <w:r>
@@ -1578,7 +1470,6 @@
                 <w:i/>
                 <w:color w:val="CCCCCC"/>
               </w:rPr>
-              <w:lastRenderedPageBreak/>
               <w:t>Unsorted</w:t>
             </w:r>
           </w:p>
@@ -1741,12 +1632,20 @@
       </w:r>
     </w:p>
     <w:p>
+      <w:r>
+        <w:br w:type="page"/>
+      </w:r>
+      <w:bookmarkStart w:id="8" w:name="_GoBack"/>
+      <w:bookmarkEnd w:id="8"/>
+    </w:p>
+    <w:p>
       <w:pPr>
         <w:pStyle w:val="Heading2"/>
       </w:pPr>
-      <w:bookmarkStart w:id="8" w:name="_h2cvzzqr6qx8" w:colFirst="0" w:colLast="0"/>
-      <w:bookmarkEnd w:id="8"/>
-      <w:r>
+      <w:bookmarkStart w:id="9" w:name="_h2cvzzqr6qx8" w:colFirst="0" w:colLast="0"/>
+      <w:bookmarkEnd w:id="9"/>
+      <w:r>
+        <w:lastRenderedPageBreak/>
         <w:t>Object Layout</w:t>
       </w:r>
     </w:p>
@@ -1777,10 +1676,10 @@
           <w:noProof/>
         </w:rPr>
         <w:drawing>
-          <wp:inline distT="0" distB="0" distL="0" distR="0" wp14:anchorId="15B6A5C2" wp14:editId="2F4F0170">
-            <wp:extent cx="3945277" cy="3580676"/>
-            <wp:effectExtent l="0" t="0" r="0" b="1270"/>
-            <wp:docPr id="9" name="Graphic 9"/>
+          <wp:inline distT="0" distB="0" distL="0" distR="0" wp14:anchorId="2AB9ACC9" wp14:editId="23F70098">
+            <wp:extent cx="5943600" cy="5394325"/>
+            <wp:effectExtent l="0" t="0" r="0" b="0"/>
+            <wp:docPr id="1" name="Graphic 1"/>
             <wp:cNvGraphicFramePr>
               <a:graphicFrameLocks xmlns:a="http://schemas.openxmlformats.org/drawingml/2006/main" noChangeAspect="1"/>
             </wp:cNvGraphicFramePr>
@@ -1788,7 +1687,7 @@
               <a:graphicData uri="http://schemas.openxmlformats.org/drawingml/2006/picture">
                 <pic:pic xmlns:pic="http://schemas.openxmlformats.org/drawingml/2006/picture">
                   <pic:nvPicPr>
-                    <pic:cNvPr id="9" name="Revature - AxionAllAccess.svg"/>
+                    <pic:cNvPr id="1" name="Revature - AxionAllAccess.svg"/>
                     <pic:cNvPicPr/>
                   </pic:nvPicPr>
                   <pic:blipFill>
@@ -1809,7 +1708,7 @@
                   <pic:spPr>
                     <a:xfrm>
                       <a:off x="0" y="0"/>
-                      <a:ext cx="3970432" cy="3603506"/>
+                      <a:ext cx="5943600" cy="5394325"/>
                     </a:xfrm>
                     <a:prstGeom prst="rect">
                       <a:avLst/>
@@ -1821,8 +1720,6 @@
           </wp:inline>
         </w:drawing>
       </w:r>
-      <w:bookmarkStart w:id="9" w:name="_GoBack"/>
-      <w:bookmarkEnd w:id="9"/>
     </w:p>
     <w:p/>
     <w:p>
@@ -2305,6 +2202,7 @@
               <w:spacing w:line="240" w:lineRule="auto"/>
             </w:pPr>
             <w:r>
+              <w:lastRenderedPageBreak/>
               <w:t>30</w:t>
             </w:r>
           </w:p>

</xml_diff>

<commit_message>
er diagram, added team_status table and improved object id identifiers
</commit_message>
<xml_diff>
--- a/Documentation/Project Requirements.docx
+++ b/Documentation/Project Requirements.docx
@@ -1635,15 +1635,13 @@
       <w:r>
         <w:br w:type="page"/>
       </w:r>
-      <w:bookmarkStart w:id="8" w:name="_GoBack"/>
+    </w:p>
+    <w:p>
+      <w:pPr>
+        <w:pStyle w:val="Heading2"/>
+      </w:pPr>
+      <w:bookmarkStart w:id="8" w:name="_h2cvzzqr6qx8" w:colFirst="0" w:colLast="0"/>
       <w:bookmarkEnd w:id="8"/>
-    </w:p>
-    <w:p>
-      <w:pPr>
-        <w:pStyle w:val="Heading2"/>
-      </w:pPr>
-      <w:bookmarkStart w:id="9" w:name="_h2cvzzqr6qx8" w:colFirst="0" w:colLast="0"/>
-      <w:bookmarkEnd w:id="9"/>
       <w:r>
         <w:lastRenderedPageBreak/>
         <w:t>Object Layout</w:t>
@@ -1676,10 +1674,10 @@
           <w:noProof/>
         </w:rPr>
         <w:drawing>
-          <wp:inline distT="0" distB="0" distL="0" distR="0" wp14:anchorId="2AB9ACC9" wp14:editId="23F70098">
-            <wp:extent cx="5943600" cy="5394325"/>
+          <wp:inline distT="0" distB="0" distL="0" distR="0" wp14:anchorId="1A675D53" wp14:editId="37F8B699">
+            <wp:extent cx="5943600" cy="5162550"/>
             <wp:effectExtent l="0" t="0" r="0" b="0"/>
-            <wp:docPr id="1" name="Graphic 1"/>
+            <wp:docPr id="2" name="Graphic 2"/>
             <wp:cNvGraphicFramePr>
               <a:graphicFrameLocks xmlns:a="http://schemas.openxmlformats.org/drawingml/2006/main" noChangeAspect="1"/>
             </wp:cNvGraphicFramePr>
@@ -1687,7 +1685,7 @@
               <a:graphicData uri="http://schemas.openxmlformats.org/drawingml/2006/picture">
                 <pic:pic xmlns:pic="http://schemas.openxmlformats.org/drawingml/2006/picture">
                   <pic:nvPicPr>
-                    <pic:cNvPr id="1" name="Revature - AxionAllAccess.svg"/>
+                    <pic:cNvPr id="2" name="Revature - AxionAllAccess.svg"/>
                     <pic:cNvPicPr/>
                   </pic:nvPicPr>
                   <pic:blipFill>
@@ -1708,7 +1706,7 @@
                   <pic:spPr>
                     <a:xfrm>
                       <a:off x="0" y="0"/>
-                      <a:ext cx="5943600" cy="5394325"/>
+                      <a:ext cx="5943600" cy="5162550"/>
                     </a:xfrm>
                     <a:prstGeom prst="rect">
                       <a:avLst/>
@@ -1720,6 +1718,8 @@
           </wp:inline>
         </w:drawing>
       </w:r>
+      <w:bookmarkStart w:id="9" w:name="_GoBack"/>
+      <w:bookmarkEnd w:id="9"/>
     </w:p>
     <w:p/>
     <w:p>
@@ -2202,7 +2202,6 @@
               <w:spacing w:line="240" w:lineRule="auto"/>
             </w:pPr>
             <w:r>
-              <w:lastRenderedPageBreak/>
               <w:t>30</w:t>
             </w:r>
           </w:p>
@@ -2289,6 +2288,7 @@
               <w:spacing w:line="240" w:lineRule="auto"/>
             </w:pPr>
             <w:r>
+              <w:lastRenderedPageBreak/>
               <w:t>40</w:t>
             </w:r>
           </w:p>

</xml_diff>

<commit_message>
updated component relationships in er diagram
</commit_message>
<xml_diff>
--- a/Documentation/Project Requirements.docx
+++ b/Documentation/Project Requirements.docx
@@ -1674,10 +1674,10 @@
           <w:noProof/>
         </w:rPr>
         <w:drawing>
-          <wp:inline distT="0" distB="0" distL="0" distR="0" wp14:anchorId="1A675D53" wp14:editId="37F8B699">
+          <wp:inline distT="0" distB="0" distL="0" distR="0" wp14:anchorId="0A9DED07" wp14:editId="3B704931">
             <wp:extent cx="5943600" cy="5162550"/>
             <wp:effectExtent l="0" t="0" r="0" b="0"/>
-            <wp:docPr id="2" name="Graphic 2"/>
+            <wp:docPr id="1" name="Graphic 1"/>
             <wp:cNvGraphicFramePr>
               <a:graphicFrameLocks xmlns:a="http://schemas.openxmlformats.org/drawingml/2006/main" noChangeAspect="1"/>
             </wp:cNvGraphicFramePr>
@@ -1685,7 +1685,7 @@
               <a:graphicData uri="http://schemas.openxmlformats.org/drawingml/2006/picture">
                 <pic:pic xmlns:pic="http://schemas.openxmlformats.org/drawingml/2006/picture">
                   <pic:nvPicPr>
-                    <pic:cNvPr id="2" name="Revature - AxionAllAccess.svg"/>
+                    <pic:cNvPr id="1" name="Revature - AxionAllAccess.svg"/>
                     <pic:cNvPicPr/>
                   </pic:nvPicPr>
                   <pic:blipFill>

</xml_diff>

<commit_message>
added search for team user story
</commit_message>
<xml_diff>
--- a/Documentation/Project Requirements.docx
+++ b/Documentation/Project Requirements.docx
@@ -27,23 +27,7 @@
     </w:p>
     <w:p>
       <w:r>
-        <w:t xml:space="preserve">Thomas Bonner, Reginald </w:t>
-      </w:r>
-      <w:proofErr w:type="spellStart"/>
-      <w:r>
-        <w:t>Uy</w:t>
-      </w:r>
-      <w:proofErr w:type="spellEnd"/>
-      <w:r>
-        <w:t xml:space="preserve">, Ryan </w:t>
-      </w:r>
-      <w:proofErr w:type="spellStart"/>
-      <w:r>
-        <w:t>Niebla</w:t>
-      </w:r>
-      <w:proofErr w:type="spellEnd"/>
-      <w:r>
-        <w:t>, Sufyan Fofana, Rong Cai</w:t>
+        <w:t>Thomas Bonner, Reginald Uy, Ryan Niebla, Sufyan Fofana, Rong Cai</w:t>
       </w:r>
     </w:p>
     <w:p>
@@ -79,21 +63,7 @@
         <w:rPr>
           <w:highlight w:val="white"/>
         </w:rPr>
-        <w:t xml:space="preserve">Superhero App is a Single Page Application designed to allow a corporation that to maintain a fictional database of superheroes and villains. Heroes, teams, and employees of the corporation </w:t>
-      </w:r>
-      <w:proofErr w:type="gramStart"/>
-      <w:r>
-        <w:rPr>
-          <w:highlight w:val="white"/>
-        </w:rPr>
-        <w:t>are allowed to</w:t>
-      </w:r>
-      <w:proofErr w:type="gramEnd"/>
-      <w:r>
-        <w:rPr>
-          <w:highlight w:val="white"/>
-        </w:rPr>
-        <w:t xml:space="preserve"> access it and update information as the world evolves.</w:t>
+        <w:t>Superhero App is a Single Page Application designed to allow a corporation that to maintain a fictional database of superheroes and villains. Heroes, teams, and employees of the corporation are allowed to access it and update information as the world evolves.</w:t>
       </w:r>
     </w:p>
     <w:p>
@@ -187,21 +157,7 @@
         <w:rPr>
           <w:color w:val="FF0000"/>
         </w:rPr>
-        <w:t xml:space="preserve">1. </w:t>
-      </w:r>
-      <w:proofErr w:type="gramStart"/>
-      <w:r>
-        <w:rPr>
-          <w:color w:val="FF0000"/>
-        </w:rPr>
-        <w:t>[ ]</w:t>
-      </w:r>
-      <w:proofErr w:type="gramEnd"/>
-      <w:r>
-        <w:rPr>
-          <w:color w:val="FF0000"/>
-        </w:rPr>
-        <w:t xml:space="preserve"> Functionality should reflect the below user stories.</w:t>
+        <w:t>1. [ ] Functionality should reflect the below user stories.</w:t>
       </w:r>
     </w:p>
     <w:p>
@@ -226,21 +182,7 @@
         <w:rPr>
           <w:color w:val="FF0000"/>
         </w:rPr>
-        <w:t xml:space="preserve">2. </w:t>
-      </w:r>
-      <w:proofErr w:type="gramStart"/>
-      <w:r>
-        <w:rPr>
-          <w:color w:val="FF0000"/>
-        </w:rPr>
-        <w:t>[ ]</w:t>
-      </w:r>
-      <w:proofErr w:type="gramEnd"/>
-      <w:r>
-        <w:rPr>
-          <w:color w:val="FF0000"/>
-        </w:rPr>
-        <w:t xml:space="preserve"> Data is stored in a database.</w:t>
+        <w:t>2. [ ] Data is stored in a database.</w:t>
       </w:r>
     </w:p>
     <w:p>
@@ -265,21 +207,7 @@
         <w:rPr>
           <w:color w:val="FF0000"/>
         </w:rPr>
-        <w:t xml:space="preserve">3. </w:t>
-      </w:r>
-      <w:proofErr w:type="gramStart"/>
-      <w:r>
-        <w:rPr>
-          <w:color w:val="FF0000"/>
-        </w:rPr>
-        <w:t>[ ]</w:t>
-      </w:r>
-      <w:proofErr w:type="gramEnd"/>
-      <w:r>
-        <w:rPr>
-          <w:color w:val="FF0000"/>
-        </w:rPr>
-        <w:t xml:space="preserve"> A custom stored procedure is called to perform some portion of the functionality.</w:t>
+        <w:t>3. [ ] A custom stored procedure is called to perform some portion of the functionality.</w:t>
       </w:r>
     </w:p>
     <w:p>
@@ -304,21 +232,7 @@
         <w:rPr>
           <w:color w:val="FF0000"/>
         </w:rPr>
-        <w:t xml:space="preserve">4. </w:t>
-      </w:r>
-      <w:proofErr w:type="gramStart"/>
-      <w:r>
-        <w:rPr>
-          <w:color w:val="FF0000"/>
-        </w:rPr>
-        <w:t>[ ]</w:t>
-      </w:r>
-      <w:proofErr w:type="gramEnd"/>
-      <w:r>
-        <w:rPr>
-          <w:color w:val="FF0000"/>
-        </w:rPr>
-        <w:t xml:space="preserve"> Data Access is performed through the use of JDBC in a data layer consisting of Data </w:t>
+        <w:t xml:space="preserve">4. [ ] Data Access is performed through the use of JDBC in a data layer consisting of Data </w:t>
       </w:r>
     </w:p>
     <w:p>
@@ -356,35 +270,7 @@
         <w:rPr>
           <w:color w:val="FF0000"/>
         </w:rPr>
-        <w:t xml:space="preserve">5. </w:t>
-      </w:r>
-      <w:proofErr w:type="gramStart"/>
-      <w:r>
-        <w:rPr>
-          <w:color w:val="FF0000"/>
-        </w:rPr>
-        <w:t>[ ]</w:t>
-      </w:r>
-      <w:proofErr w:type="gramEnd"/>
-      <w:r>
-        <w:rPr>
-          <w:color w:val="FF0000"/>
-        </w:rPr>
-        <w:t xml:space="preserve"> All input is received using the </w:t>
-      </w:r>
-      <w:proofErr w:type="spellStart"/>
-      <w:r>
-        <w:rPr>
-          <w:color w:val="FF0000"/>
-        </w:rPr>
-        <w:t>java.util.Scanner</w:t>
-      </w:r>
-      <w:proofErr w:type="spellEnd"/>
-      <w:r>
-        <w:rPr>
-          <w:color w:val="FF0000"/>
-        </w:rPr>
-        <w:t xml:space="preserve"> class.</w:t>
+        <w:t>5. [ ] All input is received using the java.util.Scanner class.</w:t>
       </w:r>
     </w:p>
     <w:p>
@@ -409,21 +295,7 @@
         <w:rPr>
           <w:color w:val="FF0000"/>
         </w:rPr>
-        <w:t xml:space="preserve">6. </w:t>
-      </w:r>
-      <w:proofErr w:type="gramStart"/>
-      <w:r>
-        <w:rPr>
-          <w:color w:val="FF0000"/>
-        </w:rPr>
-        <w:t>[ ]</w:t>
-      </w:r>
-      <w:proofErr w:type="gramEnd"/>
-      <w:r>
-        <w:rPr>
-          <w:color w:val="FF0000"/>
-        </w:rPr>
-        <w:t xml:space="preserve"> Log4j is implemented to log events to a file.</w:t>
+        <w:t>6. [ ] Log4j is implemented to log events to a file.</w:t>
       </w:r>
     </w:p>
     <w:p>
@@ -448,21 +320,7 @@
         <w:rPr>
           <w:color w:val="FF0000"/>
         </w:rPr>
-        <w:t xml:space="preserve">7. </w:t>
-      </w:r>
-      <w:proofErr w:type="gramStart"/>
-      <w:r>
-        <w:rPr>
-          <w:color w:val="FF0000"/>
-        </w:rPr>
-        <w:t>[ ]</w:t>
-      </w:r>
-      <w:proofErr w:type="gramEnd"/>
-      <w:r>
-        <w:rPr>
-          <w:color w:val="FF0000"/>
-        </w:rPr>
-        <w:t xml:space="preserve"> A minimum of one (1) JUnit test is written to test some functionality.​</w:t>
+        <w:t>7. [ ] A minimum of one (1) JUnit test is written to test some functionality.​</w:t>
       </w:r>
     </w:p>
     <w:p>
@@ -487,48 +345,20 @@
         <w:rPr>
           <w:color w:val="FF0000"/>
         </w:rPr>
-        <w:t xml:space="preserve">8. </w:t>
-      </w:r>
-      <w:proofErr w:type="gramStart"/>
-      <w:r>
-        <w:rPr>
-          <w:color w:val="FF0000"/>
-        </w:rPr>
-        <w:t>[ ]</w:t>
-      </w:r>
-      <w:proofErr w:type="gramEnd"/>
-      <w:r>
-        <w:rPr>
-          <w:color w:val="FF0000"/>
-        </w:rPr>
-        <w:t xml:space="preserve"> Stack must implement:</w:t>
-      </w:r>
-    </w:p>
-    <w:p>
-      <w:pPr>
-        <w:rPr>
-          <w:color w:val="FF0000"/>
-        </w:rPr>
-      </w:pPr>
-      <w:r>
-        <w:rPr>
-          <w:color w:val="FF0000"/>
-        </w:rPr>
-        <w:t xml:space="preserve">    * </w:t>
-      </w:r>
-      <w:proofErr w:type="gramStart"/>
-      <w:r>
-        <w:rPr>
-          <w:color w:val="FF0000"/>
-        </w:rPr>
-        <w:t>[ ]</w:t>
-      </w:r>
-      <w:proofErr w:type="gramEnd"/>
-      <w:r>
-        <w:rPr>
-          <w:color w:val="FF0000"/>
-        </w:rPr>
-        <w:t xml:space="preserve"> Platform: </w:t>
+        <w:t>8. [ ] Stack must implement:</w:t>
+      </w:r>
+    </w:p>
+    <w:p>
+      <w:pPr>
+        <w:rPr>
+          <w:color w:val="FF0000"/>
+        </w:rPr>
+      </w:pPr>
+      <w:r>
+        <w:rPr>
+          <w:color w:val="FF0000"/>
+        </w:rPr>
+        <w:t xml:space="preserve">    * [ ] Platform: </w:t>
       </w:r>
     </w:p>
     <w:p>
@@ -538,19 +368,11 @@
           <w:color w:val="FF0000"/>
         </w:rPr>
       </w:pPr>
-      <w:proofErr w:type="gramStart"/>
-      <w:r>
-        <w:rPr>
-          <w:color w:val="FF0000"/>
-        </w:rPr>
-        <w:t>[ ]</w:t>
-      </w:r>
-      <w:proofErr w:type="gramEnd"/>
-      <w:r>
-        <w:rPr>
-          <w:color w:val="FF0000"/>
-        </w:rPr>
-        <w:t xml:space="preserve"> AWS, </w:t>
+      <w:r>
+        <w:rPr>
+          <w:color w:val="FF0000"/>
+        </w:rPr>
+        <w:t xml:space="preserve">[ ] AWS, </w:t>
       </w:r>
     </w:p>
     <w:p>
@@ -560,19 +382,11 @@
           <w:color w:val="FF0000"/>
         </w:rPr>
       </w:pPr>
-      <w:proofErr w:type="gramStart"/>
-      <w:r>
-        <w:rPr>
-          <w:color w:val="FF0000"/>
-        </w:rPr>
-        <w:t>[ ]</w:t>
-      </w:r>
-      <w:proofErr w:type="gramEnd"/>
-      <w:r>
-        <w:rPr>
-          <w:color w:val="FF0000"/>
-        </w:rPr>
-        <w:t xml:space="preserve"> EC2 </w:t>
+      <w:r>
+        <w:rPr>
+          <w:color w:val="FF0000"/>
+        </w:rPr>
+        <w:t xml:space="preserve">[ ] EC2 </w:t>
       </w:r>
     </w:p>
     <w:p>
@@ -582,19 +396,11 @@
           <w:color w:val="FF0000"/>
         </w:rPr>
       </w:pPr>
-      <w:proofErr w:type="gramStart"/>
-      <w:r>
-        <w:rPr>
-          <w:color w:val="FF0000"/>
-        </w:rPr>
-        <w:t>[ ]</w:t>
-      </w:r>
-      <w:proofErr w:type="gramEnd"/>
-      <w:r>
-        <w:rPr>
-          <w:color w:val="FF0000"/>
-        </w:rPr>
-        <w:t xml:space="preserve"> RDS, </w:t>
+      <w:r>
+        <w:rPr>
+          <w:color w:val="FF0000"/>
+        </w:rPr>
+        <w:t xml:space="preserve">[ ] RDS, </w:t>
       </w:r>
     </w:p>
     <w:p>
@@ -604,19 +410,11 @@
           <w:color w:val="FF0000"/>
         </w:rPr>
       </w:pPr>
-      <w:proofErr w:type="gramStart"/>
-      <w:r>
-        <w:rPr>
-          <w:color w:val="FF0000"/>
-        </w:rPr>
-        <w:t>[ ]</w:t>
-      </w:r>
-      <w:proofErr w:type="gramEnd"/>
-      <w:r>
-        <w:rPr>
-          <w:color w:val="FF0000"/>
-        </w:rPr>
-        <w:t xml:space="preserve"> Jenkins </w:t>
+      <w:r>
+        <w:rPr>
+          <w:color w:val="FF0000"/>
+        </w:rPr>
+        <w:t xml:space="preserve">[ ] Jenkins </w:t>
       </w:r>
     </w:p>
     <w:p>
@@ -626,46 +424,24 @@
           <w:color w:val="FF0000"/>
         </w:rPr>
       </w:pPr>
-      <w:proofErr w:type="gramStart"/>
-      <w:r>
-        <w:rPr>
-          <w:color w:val="FF0000"/>
-        </w:rPr>
-        <w:t>[ ]</w:t>
-      </w:r>
-      <w:proofErr w:type="gramEnd"/>
-      <w:r>
-        <w:rPr>
-          <w:color w:val="FF0000"/>
-        </w:rPr>
-        <w:t xml:space="preserve"> Maven</w:t>
-      </w:r>
-    </w:p>
-    <w:p>
-      <w:pPr>
-        <w:rPr>
-          <w:color w:val="FF0000"/>
-        </w:rPr>
-      </w:pPr>
-      <w:r>
-        <w:rPr>
-          <w:color w:val="FF0000"/>
-        </w:rPr>
-        <w:t xml:space="preserve">    * </w:t>
-      </w:r>
-      <w:proofErr w:type="gramStart"/>
-      <w:r>
-        <w:rPr>
-          <w:color w:val="FF0000"/>
-        </w:rPr>
-        <w:t>[ ]</w:t>
-      </w:r>
-      <w:proofErr w:type="gramEnd"/>
-      <w:r>
-        <w:rPr>
-          <w:color w:val="FF0000"/>
-        </w:rPr>
-        <w:t xml:space="preserve"> Front End: </w:t>
+      <w:r>
+        <w:rPr>
+          <w:color w:val="FF0000"/>
+        </w:rPr>
+        <w:t>[ ] Maven</w:t>
+      </w:r>
+    </w:p>
+    <w:p>
+      <w:pPr>
+        <w:rPr>
+          <w:color w:val="FF0000"/>
+        </w:rPr>
+      </w:pPr>
+      <w:r>
+        <w:rPr>
+          <w:color w:val="FF0000"/>
+        </w:rPr>
+        <w:t xml:space="preserve">    * [ ] Front End: </w:t>
       </w:r>
     </w:p>
     <w:p>
@@ -675,19 +451,11 @@
           <w:color w:val="FF0000"/>
         </w:rPr>
       </w:pPr>
-      <w:proofErr w:type="gramStart"/>
-      <w:r>
-        <w:rPr>
-          <w:color w:val="FF0000"/>
-        </w:rPr>
-        <w:t>[ ]</w:t>
-      </w:r>
-      <w:proofErr w:type="gramEnd"/>
-      <w:r>
-        <w:rPr>
-          <w:color w:val="FF0000"/>
-        </w:rPr>
-        <w:t xml:space="preserve"> HTML</w:t>
+      <w:r>
+        <w:rPr>
+          <w:color w:val="FF0000"/>
+        </w:rPr>
+        <w:t>[ ] HTML</w:t>
       </w:r>
     </w:p>
     <w:p>
@@ -697,20 +465,12 @@
           <w:color w:val="FF0000"/>
         </w:rPr>
       </w:pPr>
-      <w:proofErr w:type="gramStart"/>
       <w:r>
         <w:rPr>
           <w:color w:val="FF0000"/>
         </w:rPr>
         <w:lastRenderedPageBreak/>
-        <w:t>[ ]</w:t>
-      </w:r>
-      <w:proofErr w:type="gramEnd"/>
-      <w:r>
-        <w:rPr>
-          <w:color w:val="FF0000"/>
-        </w:rPr>
-        <w:t xml:space="preserve"> CSS, </w:t>
+        <w:t xml:space="preserve">[ ] CSS, </w:t>
       </w:r>
     </w:p>
     <w:p>
@@ -720,33 +480,11 @@
           <w:color w:val="FF0000"/>
         </w:rPr>
       </w:pPr>
-      <w:proofErr w:type="gramStart"/>
-      <w:r>
-        <w:rPr>
-          <w:color w:val="FF0000"/>
-        </w:rPr>
-        <w:t>[ ]</w:t>
-      </w:r>
-      <w:proofErr w:type="gramEnd"/>
-      <w:r>
-        <w:rPr>
-          <w:color w:val="FF0000"/>
-        </w:rPr>
-        <w:t xml:space="preserve"> </w:t>
-      </w:r>
-      <w:proofErr w:type="spellStart"/>
-      <w:r>
-        <w:rPr>
-          <w:color w:val="FF0000"/>
-        </w:rPr>
-        <w:t>BootStrap</w:t>
-      </w:r>
-      <w:proofErr w:type="spellEnd"/>
-      <w:r>
-        <w:rPr>
-          <w:color w:val="FF0000"/>
-        </w:rPr>
-        <w:t xml:space="preserve"> </w:t>
+      <w:r>
+        <w:rPr>
+          <w:color w:val="FF0000"/>
+        </w:rPr>
+        <w:t xml:space="preserve">[ ] BootStrap </w:t>
       </w:r>
     </w:p>
     <w:p>
@@ -756,46 +494,24 @@
           <w:color w:val="FF0000"/>
         </w:rPr>
       </w:pPr>
-      <w:proofErr w:type="gramStart"/>
-      <w:r>
-        <w:rPr>
-          <w:color w:val="FF0000"/>
-        </w:rPr>
-        <w:t>[ ]</w:t>
-      </w:r>
-      <w:proofErr w:type="gramEnd"/>
-      <w:r>
-        <w:rPr>
-          <w:color w:val="FF0000"/>
-        </w:rPr>
-        <w:t xml:space="preserve"> Angular</w:t>
-      </w:r>
-    </w:p>
-    <w:p>
-      <w:pPr>
-        <w:rPr>
-          <w:color w:val="FF0000"/>
-        </w:rPr>
-      </w:pPr>
-      <w:r>
-        <w:rPr>
-          <w:color w:val="FF0000"/>
-        </w:rPr>
-        <w:t xml:space="preserve">    * </w:t>
-      </w:r>
-      <w:proofErr w:type="gramStart"/>
-      <w:r>
-        <w:rPr>
-          <w:color w:val="FF0000"/>
-        </w:rPr>
-        <w:t>[ ]</w:t>
-      </w:r>
-      <w:proofErr w:type="gramEnd"/>
-      <w:r>
-        <w:rPr>
-          <w:color w:val="FF0000"/>
-        </w:rPr>
-        <w:t xml:space="preserve"> Back End: </w:t>
+      <w:r>
+        <w:rPr>
+          <w:color w:val="FF0000"/>
+        </w:rPr>
+        <w:t>[ ] Angular</w:t>
+      </w:r>
+    </w:p>
+    <w:p>
+      <w:pPr>
+        <w:rPr>
+          <w:color w:val="FF0000"/>
+        </w:rPr>
+      </w:pPr>
+      <w:r>
+        <w:rPr>
+          <w:color w:val="FF0000"/>
+        </w:rPr>
+        <w:t xml:space="preserve">    * [ ] Back End: </w:t>
       </w:r>
     </w:p>
     <w:p>
@@ -820,19 +536,11 @@
           <w:color w:val="FF0000"/>
         </w:rPr>
       </w:pPr>
-      <w:proofErr w:type="gramStart"/>
-      <w:r>
-        <w:rPr>
-          <w:color w:val="FF0000"/>
-        </w:rPr>
-        <w:t>[ ]</w:t>
-      </w:r>
-      <w:proofErr w:type="gramEnd"/>
-      <w:r>
-        <w:rPr>
-          <w:color w:val="FF0000"/>
-        </w:rPr>
-        <w:t xml:space="preserve"> </w:t>
+      <w:r>
+        <w:rPr>
+          <w:color w:val="FF0000"/>
+        </w:rPr>
+        <w:t xml:space="preserve">[ ] </w:t>
       </w:r>
       <w:r>
         <w:rPr>
@@ -852,21 +560,7 @@
         <w:rPr>
           <w:color w:val="FF0000"/>
         </w:rPr>
-        <w:t xml:space="preserve">    * </w:t>
-      </w:r>
-      <w:proofErr w:type="gramStart"/>
-      <w:r>
-        <w:rPr>
-          <w:color w:val="FF0000"/>
-        </w:rPr>
-        <w:t>[ ]</w:t>
-      </w:r>
-      <w:proofErr w:type="gramEnd"/>
-      <w:r>
-        <w:rPr>
-          <w:color w:val="FF0000"/>
-        </w:rPr>
-        <w:t xml:space="preserve"> Database: </w:t>
+        <w:t xml:space="preserve">    * [ ] Database: </w:t>
       </w:r>
     </w:p>
     <w:p>
@@ -876,19 +570,11 @@
           <w:color w:val="FF0000"/>
         </w:rPr>
       </w:pPr>
-      <w:proofErr w:type="gramStart"/>
-      <w:r>
-        <w:rPr>
-          <w:color w:val="FF0000"/>
-        </w:rPr>
-        <w:t>[ ]</w:t>
-      </w:r>
-      <w:proofErr w:type="gramEnd"/>
-      <w:r>
-        <w:rPr>
-          <w:color w:val="FF0000"/>
-        </w:rPr>
-        <w:t xml:space="preserve"> Oracle DB</w:t>
+      <w:r>
+        <w:rPr>
+          <w:color w:val="FF0000"/>
+        </w:rPr>
+        <w:t>[ ] Oracle DB</w:t>
       </w:r>
     </w:p>
     <w:p>
@@ -898,19 +584,11 @@
           <w:color w:val="FF0000"/>
         </w:rPr>
       </w:pPr>
-      <w:proofErr w:type="gramStart"/>
-      <w:r>
-        <w:rPr>
-          <w:color w:val="FF0000"/>
-        </w:rPr>
-        <w:t>[ ]</w:t>
-      </w:r>
-      <w:proofErr w:type="gramEnd"/>
-      <w:r>
-        <w:rPr>
-          <w:color w:val="FF0000"/>
-        </w:rPr>
-        <w:t xml:space="preserve"> Hibernate</w:t>
+      <w:r>
+        <w:rPr>
+          <w:color w:val="FF0000"/>
+        </w:rPr>
+        <w:t>[ ] Hibernate</w:t>
       </w:r>
     </w:p>
     <w:p>
@@ -1245,17 +923,33 @@
             </w:r>
           </w:p>
           <w:p>
-            <w:pPr>
+            <w:r>
               <w:rPr>
                 <w:highlight w:val="white"/>
               </w:rPr>
-            </w:pPr>
-            <w:r>
+              <w:t>[~] Search Superheroes / Supervillains</w:t>
+            </w:r>
+          </w:p>
+          <w:p>
+            <w:pPr>
               <w:rPr>
                 <w:highlight w:val="white"/>
               </w:rPr>
-              <w:t>[~] Search Superheroes / Supervillains</w:t>
-            </w:r>
+            </w:pPr>
+            <w:r>
+              <w:rPr>
+                <w:highlight w:val="white"/>
+              </w:rPr>
+              <w:t xml:space="preserve">[~] Search </w:t>
+            </w:r>
+            <w:r>
+              <w:rPr>
+                <w:highlight w:val="white"/>
+              </w:rPr>
+              <w:t>Teams</w:t>
+            </w:r>
+            <w:bookmarkStart w:id="7" w:name="_GoBack"/>
+            <w:bookmarkEnd w:id="7"/>
           </w:p>
           <w:p>
             <w:r>
@@ -1381,6 +1075,7 @@
               <w:rPr>
                 <w:color w:val="CCCCCC"/>
               </w:rPr>
+              <w:lastRenderedPageBreak/>
               <w:t>[Unplanned] Add Team locations</w:t>
             </w:r>
           </w:p>
@@ -1393,7 +1088,6 @@
               <w:rPr>
                 <w:color w:val="CCCCCC"/>
               </w:rPr>
-              <w:lastRenderedPageBreak/>
               <w:t xml:space="preserve">[Unplanned] Modify Team Locations </w:t>
             </w:r>
             <w:r>
@@ -1588,8 +1282,8 @@
       <w:pPr>
         <w:pStyle w:val="Heading2"/>
       </w:pPr>
-      <w:bookmarkStart w:id="7" w:name="_72wer8le83xj" w:colFirst="0" w:colLast="0"/>
-      <w:bookmarkEnd w:id="7"/>
+      <w:bookmarkStart w:id="8" w:name="_72wer8le83xj" w:colFirst="0" w:colLast="0"/>
+      <w:bookmarkEnd w:id="8"/>
       <w:r>
         <w:t>UX Modules</w:t>
       </w:r>
@@ -1601,8 +1295,6 @@
       <w:r>
         <w:t>y</w:t>
       </w:r>
-      <w:bookmarkStart w:id="8" w:name="_GoBack"/>
-      <w:bookmarkEnd w:id="8"/>
       <w:r>
         <w:t>an</w:t>
       </w:r>
@@ -1616,15 +1308,7 @@
     <w:p>
       <w:r>
         <w:tab/>
-        <w:t xml:space="preserve">User </w:t>
-      </w:r>
-      <w:proofErr w:type="gramStart"/>
-      <w:r>
-        <w:t>Page[</w:t>
-      </w:r>
-      <w:proofErr w:type="gramEnd"/>
-      <w:r>
-        <w:t>Leader]: Tom / Reginald</w:t>
+        <w:t>User Page[Leader]: Tom / Reginald</w:t>
       </w:r>
     </w:p>
     <w:p/>
@@ -2609,21 +2293,8 @@
               <w:spacing w:line="240" w:lineRule="auto"/>
             </w:pPr>
             <w:r>
-              <w:t xml:space="preserve">Heaven Piercing </w:t>
-            </w:r>
-            <w:proofErr w:type="spellStart"/>
-            <w:r>
-              <w:t>Gurren</w:t>
-            </w:r>
-            <w:proofErr w:type="spellEnd"/>
-            <w:r>
-              <w:t xml:space="preserve"> </w:t>
-            </w:r>
-            <w:proofErr w:type="spellStart"/>
-            <w:r>
-              <w:t>Lagann</w:t>
-            </w:r>
-            <w:proofErr w:type="spellEnd"/>
+              <w:t>Heaven Piercing Gurren Lagann</w:t>
+            </w:r>
           </w:p>
         </w:tc>
       </w:tr>

</xml_diff>

<commit_message>
updated user stories: add super and connect super
</commit_message>
<xml_diff>
--- a/Documentation/Project Requirements.docx
+++ b/Documentation/Project Requirements.docx
@@ -611,6 +611,7 @@
       <w:bookmarkStart w:id="3" w:name="_8gy6hreugoxt" w:colFirst="0" w:colLast="0"/>
       <w:bookmarkEnd w:id="3"/>
       <w:r>
+        <w:lastRenderedPageBreak/>
         <w:t xml:space="preserve">User Stories </w:t>
       </w:r>
     </w:p>
@@ -940,24 +941,31 @@
               <w:rPr>
                 <w:highlight w:val="white"/>
               </w:rPr>
-              <w:t xml:space="preserve">[~] Search </w:t>
-            </w:r>
+              <w:t>[~] Search Teams</w:t>
+            </w:r>
+          </w:p>
+          <w:p>
             <w:r>
               <w:rPr>
                 <w:highlight w:val="white"/>
               </w:rPr>
-              <w:t>Teams</w:t>
+              <w:t>[~] Get aggregates and statistics</w:t>
+            </w:r>
+          </w:p>
+          <w:p>
+            <w:r>
+              <w:t>[</w:t>
+            </w:r>
+            <w:r>
+              <w:t>~] Add Superbeings</w:t>
+            </w:r>
+          </w:p>
+          <w:p>
+            <w:r>
+              <w:t>[~] Connect account to SuperBeing</w:t>
             </w:r>
             <w:bookmarkStart w:id="7" w:name="_GoBack"/>
             <w:bookmarkEnd w:id="7"/>
-          </w:p>
-          <w:p>
-            <w:r>
-              <w:rPr>
-                <w:highlight w:val="white"/>
-              </w:rPr>
-              <w:t>[~] Get aggregates and statistics</w:t>
-            </w:r>
           </w:p>
         </w:tc>
         <w:tc>
@@ -1075,7 +1083,6 @@
               <w:rPr>
                 <w:color w:val="CCCCCC"/>
               </w:rPr>
-              <w:lastRenderedPageBreak/>
               <w:t>[Unplanned] Add Team locations</w:t>
             </w:r>
           </w:p>

</xml_diff>